<commit_message>
started writing new functions and edited some flags apparently, documentation is finalized
</commit_message>
<xml_diff>
--- a/Saguaro FFI QAQC Process.docx
+++ b/Saguaro FFI QAQC Process.docx
@@ -132,23 +132,176 @@
       <w:pPr>
         <w:pStyle w:val="ListParagraph"/>
         <w:numPr>
-          <w:ilvl w:val="0"/>
-          <w:numId w:val="11"/>
-        </w:numPr>
-      </w:pPr>
-      <w:r>
-        <w:t>datacleaningfunctions.R is an R script with 24 functions defined to check FFI for common data issues in data from protocols for cover, fuels, post burn severity, seedlings, saplings, and trees</w:t>
-      </w:r>
-    </w:p>
-    <w:p>
-      <w:pPr>
-        <w:pStyle w:val="ListParagraph"/>
-        <w:numPr>
           <w:ilvl w:val="1"/>
           <w:numId w:val="11"/>
         </w:numPr>
       </w:pPr>
       <w:r>
+        <w:t xml:space="preserve">For the structure of the R markdown </w:t>
+      </w:r>
+      <w:r>
+        <w:t xml:space="preserve">and functions data should be exported </w:t>
+      </w:r>
+      <w:r>
+        <w:t xml:space="preserve">by protocol for each project unit </w:t>
+      </w:r>
+      <w:r>
+        <w:t>e.g.,</w:t>
+      </w:r>
+      <w:r>
+        <w:t xml:space="preserve"> </w:t>
+      </w:r>
+      <w:r>
+        <w:t>Tree – Individual (Metric) for PSME</w:t>
+      </w:r>
+      <w:r>
+        <w:t xml:space="preserve"> plots,</w:t>
+      </w:r>
+      <w:r>
+        <w:t xml:space="preserve"> </w:t>
+      </w:r>
+      <w:r>
+        <w:t>1990 – 2023.</w:t>
+      </w:r>
+      <w:r>
+        <w:t xml:space="preserve"> For trees and seedlings, add preferred life form. </w:t>
+      </w:r>
+      <w:r>
+        <w:t xml:space="preserve"> </w:t>
+      </w:r>
+    </w:p>
+    <w:p>
+      <w:pPr>
+        <w:pStyle w:val="ListParagraph"/>
+        <w:numPr>
+          <w:ilvl w:val="1"/>
+          <w:numId w:val="11"/>
+        </w:numPr>
+      </w:pPr>
+      <w:r>
+        <w:t xml:space="preserve">All code referenced in this document is currently available on Eva’s </w:t>
+      </w:r>
+      <w:proofErr w:type="spellStart"/>
+      <w:r>
+        <w:t>github</w:t>
+      </w:r>
+      <w:proofErr w:type="spellEnd"/>
+      <w:r>
+        <w:t xml:space="preserve"> at </w:t>
+      </w:r>
+      <w:hyperlink r:id="rId9" w:history="1">
+        <w:r>
+          <w:rPr>
+            <w:rStyle w:val="Hyperlink"/>
+          </w:rPr>
+          <w:t>https://github.com/edeegannps/FFIqaqc</w:t>
+        </w:r>
+      </w:hyperlink>
+      <w:r>
+        <w:t xml:space="preserve">, a publicly available repository. </w:t>
+      </w:r>
+      <w:proofErr w:type="spellStart"/>
+      <w:r>
+        <w:t>datacleaningfunctions.R</w:t>
+      </w:r>
+      <w:proofErr w:type="spellEnd"/>
+      <w:r>
+        <w:t xml:space="preserve"> is in the folder R. </w:t>
+      </w:r>
+    </w:p>
+    <w:p>
+      <w:pPr>
+        <w:pStyle w:val="ListParagraph"/>
+        <w:numPr>
+          <w:ilvl w:val="2"/>
+          <w:numId w:val="11"/>
+        </w:numPr>
+      </w:pPr>
+      <w:r>
+        <w:t>Here is a short (</w:t>
+      </w:r>
+      <w:r>
+        <w:t xml:space="preserve">watch </w:t>
+      </w:r>
+      <w:r>
+        <w:t xml:space="preserve">1 - </w:t>
+      </w:r>
+      <w:r>
+        <w:t>5</w:t>
+      </w:r>
+      <w:r>
+        <w:t xml:space="preserve"> min) </w:t>
+      </w:r>
+      <w:proofErr w:type="spellStart"/>
+      <w:r>
+        <w:t>youtube</w:t>
+      </w:r>
+      <w:proofErr w:type="spellEnd"/>
+      <w:r>
+        <w:t xml:space="preserve"> tutorial on how to </w:t>
+      </w:r>
+      <w:r>
+        <w:t>clone a repository</w:t>
+      </w:r>
+      <w:r>
+        <w:t xml:space="preserve"> from </w:t>
+      </w:r>
+      <w:proofErr w:type="spellStart"/>
+      <w:r>
+        <w:t>github</w:t>
+      </w:r>
+      <w:proofErr w:type="spellEnd"/>
+      <w:r>
+        <w:t xml:space="preserve">. </w:t>
+      </w:r>
+      <w:hyperlink r:id="rId10" w:history="1">
+        <w:r>
+          <w:rPr>
+            <w:rStyle w:val="Hyperlink"/>
+          </w:rPr>
+          <w:t>Use Other People's Code on GitHub in 15 Min (THE EASY WAY) (youtube.com)</w:t>
+        </w:r>
+      </w:hyperlink>
+    </w:p>
+    <w:p>
+      <w:pPr>
+        <w:pStyle w:val="ListParagraph"/>
+        <w:numPr>
+          <w:ilvl w:val="2"/>
+          <w:numId w:val="11"/>
+        </w:numPr>
+      </w:pPr>
+      <w:r>
+        <w:t xml:space="preserve">Here is a tutorial (1 min) for copying the code. </w:t>
+      </w:r>
+      <w:r>
+        <w:t xml:space="preserve">Either option works. </w:t>
+      </w:r>
+      <w:r>
+        <w:t>https://youtu.be/8XNU00VqQWo?feature=shared</w:t>
+      </w:r>
+    </w:p>
+    <w:p>
+      <w:pPr>
+        <w:pStyle w:val="ListParagraph"/>
+        <w:numPr>
+          <w:ilvl w:val="0"/>
+          <w:numId w:val="11"/>
+        </w:numPr>
+      </w:pPr>
+      <w:r>
+        <w:t>datacleaningfunctions.R is an R script with 24 functions defined to check FFI for common data issues in data from protocols for cover, fuels, post burn severity, seedlings, saplings, and trees</w:t>
+      </w:r>
+    </w:p>
+    <w:p>
+      <w:pPr>
+        <w:pStyle w:val="ListParagraph"/>
+        <w:numPr>
+          <w:ilvl w:val="1"/>
+          <w:numId w:val="11"/>
+        </w:numPr>
+      </w:pPr>
+      <w:r>
         <w:t xml:space="preserve">Optional: </w:t>
       </w:r>
       <w:r>
@@ -259,6 +412,7 @@
         <w:pStyle w:val="Heading2"/>
       </w:pPr>
       <w:r>
+        <w:lastRenderedPageBreak/>
         <w:t>Instructions</w:t>
       </w:r>
     </w:p>
@@ -343,7 +497,6 @@
         </w:numPr>
       </w:pPr>
       <w:r>
-        <w:lastRenderedPageBreak/>
         <w:t xml:space="preserve">The location of the data from each protocol </w:t>
       </w:r>
       <w:r>
@@ -364,7 +517,7 @@
       <w:r>
         <w:t xml:space="preserve">For help: </w:t>
       </w:r>
-      <w:hyperlink r:id="rId9" w:anchor=":~:text=Here%20is%20the%20full%20code%20to%20import%20the,stored%20on%20your%20computer%29%3A%20df%20%3D%20read.csv%28%22C%3A%5CUsers%5CRon%5CDesktop%5CTest%5CProducts.csv%22%29%20print%28df%29" w:history="1">
+      <w:hyperlink r:id="rId11" w:anchor=":~:text=Here%20is%20the%20full%20code%20to%20import%20the,stored%20on%20your%20computer%29%3A%20df%20%3D%20read.csv%28%22C%3A%5CUsers%5CRon%5CDesktop%5CTest%5CProducts.csv%22%29%20print%28df%29" w:history="1">
         <w:r>
           <w:rPr>
             <w:rStyle w:val="Hyperlink"/>
@@ -473,7 +626,15 @@
         <w:t xml:space="preserve">datacleaningfunctions.R is format_flags. This function exports a list of “flags” or issues with the data to an excel file. </w:t>
       </w:r>
       <w:r>
-        <w:t xml:space="preserve">This excel file should appear after knitting the html in the set working directory under the name </w:t>
+        <w:t xml:space="preserve">This </w:t>
+      </w:r>
+      <w:proofErr w:type="gramStart"/>
+      <w:r>
+        <w:t>excel</w:t>
+      </w:r>
+      <w:proofErr w:type="gramEnd"/>
+      <w:r>
+        <w:t xml:space="preserve"> file should appear after knitting the html in the set working directory under the name </w:t>
       </w:r>
       <w:r>
         <w:t>*Mtype flags_QAQC *todays date.xlsx</w:t>
@@ -592,6 +753,7 @@
         </w:numPr>
       </w:pPr>
       <w:r>
+        <w:lastRenderedPageBreak/>
         <w:t xml:space="preserve">If a specific issue is being flagged hundreds of times, </w:t>
       </w:r>
       <w:r>
@@ -634,7 +796,15 @@
         <w:t>R,</w:t>
       </w:r>
       <w:r>
-        <w:t xml:space="preserve"> but it can be done however. The goal is to determine if it is an actual issue in the data that is relevant for analysis and can be fixed in FFI</w:t>
+        <w:t xml:space="preserve"> but it can be </w:t>
+      </w:r>
+      <w:proofErr w:type="gramStart"/>
+      <w:r>
+        <w:t>done</w:t>
+      </w:r>
+      <w:proofErr w:type="gramEnd"/>
+      <w:r>
+        <w:t xml:space="preserve"> however. The goal is to determine if it is an actual issue in the data that is relevant for analysis and can be fixed in FFI</w:t>
       </w:r>
     </w:p>
     <w:p>
@@ -694,38 +864,325 @@
         <w:t>issues,</w:t>
       </w:r>
       <w:r>
-        <w:t xml:space="preserve"> I put “note in QAQC </w:t>
-      </w:r>
+        <w:t xml:space="preserve"> I put “note in QAQC report in the action needed column” and any other relevant information in the other notes column. </w:t>
+      </w:r>
+    </w:p>
+    <w:p>
+      <w:pPr>
+        <w:pStyle w:val="ListParagraph"/>
+        <w:numPr>
+          <w:ilvl w:val="0"/>
+          <w:numId w:val="13"/>
+        </w:numPr>
+      </w:pPr>
+      <w:r>
+        <w:t>If the issue is something that can be fixed, put No in the Resolved column (I still date and initial in Resolved_by) and briefly explain the action needed in the action_needed column. Many categories in the QAQC report require evidence or support for the action needed and the other_notes column is a great place to put this information.</w:t>
+      </w:r>
+    </w:p>
+    <w:p>
+      <w:pPr>
+        <w:pStyle w:val="ListParagraph"/>
+        <w:numPr>
+          <w:ilvl w:val="0"/>
+          <w:numId w:val="13"/>
+        </w:numPr>
+      </w:pPr>
+      <w:r>
+        <w:t>Complete all sheets for each plot. I don’t follow the same process for comments</w:t>
+      </w:r>
+      <w:r>
+        <w:t xml:space="preserve"> – a skim is usually fine – but if its helpful go for it.</w:t>
+      </w:r>
+    </w:p>
+    <w:p>
+      <w:pPr>
+        <w:pStyle w:val="Heading1"/>
+      </w:pPr>
+      <w:r>
+        <w:t>QAQC report</w:t>
+      </w:r>
+      <w:r>
+        <w:t xml:space="preserve"> – Before FFI corrections</w:t>
+      </w:r>
+    </w:p>
+    <w:p>
+      <w:pPr>
+        <w:pStyle w:val="Heading2"/>
+      </w:pPr>
+      <w:r>
+        <w:t>Information</w:t>
+      </w:r>
+    </w:p>
+    <w:p>
+      <w:pPr>
+        <w:pStyle w:val="ListParagraph"/>
+        <w:numPr>
+          <w:ilvl w:val="0"/>
+          <w:numId w:val="11"/>
+        </w:numPr>
+      </w:pPr>
+      <w:r>
+        <w:t>The QAQC report is a non-automated document in word that summarizes data issues, assigns solutions and priorities for fixing.</w:t>
+      </w:r>
+      <w:r>
+        <w:t xml:space="preserve"> Descriptions of the types of issues (</w:t>
+      </w:r>
+      <w:r>
+        <w:t>Repeat Issues</w:t>
+      </w:r>
+      <w:r>
+        <w:t xml:space="preserve"> (</w:t>
+      </w:r>
+      <w:r>
+        <w:t>C</w:t>
+      </w:r>
+      <w:r>
+        <w:t>onclusive),</w:t>
+      </w:r>
+      <w:r>
+        <w:t xml:space="preserve"> Repeat Issues (Inconclusive), Unique Issues, and Known Issues (No Solution)) are included in the template document under Introduction along with definitions of solution and priorities. </w:t>
+      </w:r>
+    </w:p>
+    <w:p>
+      <w:pPr>
+        <w:pStyle w:val="ListParagraph"/>
+        <w:numPr>
+          <w:ilvl w:val="0"/>
+          <w:numId w:val="11"/>
+        </w:numPr>
+      </w:pPr>
+      <w:r>
+        <w:t>The template document includes many common issues</w:t>
+      </w:r>
+      <w:r>
+        <w:t>, places to put</w:t>
+      </w:r>
+      <w:r>
+        <w:t xml:space="preserve"> the affected</w:t>
+      </w:r>
+      <w:r>
+        <w:t xml:space="preserve"> monitoring</w:t>
+      </w:r>
+      <w:r>
+        <w:t xml:space="preserve"> status and macroplot sample event</w:t>
+      </w:r>
+      <w:r>
+        <w:t xml:space="preserve"> and tree tag as needed. </w:t>
+      </w:r>
+      <w:r>
+        <w:t>Many solutions and priorities have been assigned but feel free to adjust as needed</w:t>
+      </w:r>
+    </w:p>
+    <w:p>
+      <w:pPr>
+        <w:pStyle w:val="Heading2"/>
+      </w:pPr>
+      <w:r>
+        <w:t>Instructions</w:t>
+      </w:r>
+    </w:p>
+    <w:p>
+      <w:pPr>
+        <w:pStyle w:val="ListParagraph"/>
+        <w:numPr>
+          <w:ilvl w:val="0"/>
+          <w:numId w:val="14"/>
+        </w:numPr>
+      </w:pPr>
+      <w:r>
+        <w:t xml:space="preserve">Make a copy of the QAQC report template and save under the desired monitoring type. </w:t>
+      </w:r>
+    </w:p>
+    <w:p>
+      <w:pPr>
+        <w:pStyle w:val="ListParagraph"/>
+        <w:numPr>
+          <w:ilvl w:val="0"/>
+          <w:numId w:val="14"/>
+        </w:numPr>
+      </w:pPr>
+      <w:r>
+        <w:t>Replace title with monitoring type and subtitle with author and date</w:t>
+      </w:r>
+    </w:p>
+    <w:p>
+      <w:pPr>
+        <w:pStyle w:val="ListParagraph"/>
+        <w:numPr>
+          <w:ilvl w:val="0"/>
+          <w:numId w:val="14"/>
+        </w:numPr>
+      </w:pPr>
+      <w:r>
+        <w:t xml:space="preserve">Use </w:t>
+      </w:r>
+      <w:proofErr w:type="gramStart"/>
+      <w:r>
+        <w:t>excel</w:t>
+      </w:r>
+      <w:proofErr w:type="gramEnd"/>
+      <w:r>
+        <w:t xml:space="preserve"> tracker sheet to put information about data issues in the word document, noting the relevant sample event (monitoring status and macroplot) and tree tag or fuel transect if needed. </w:t>
+      </w:r>
+      <w:r>
+        <w:t>Include evidence supporting a data issue as needed.</w:t>
+      </w:r>
+    </w:p>
+    <w:p>
+      <w:pPr>
+        <w:pStyle w:val="ListParagraph"/>
+        <w:numPr>
+          <w:ilvl w:val="0"/>
+          <w:numId w:val="14"/>
+        </w:numPr>
+      </w:pPr>
+      <w:r>
+        <w:t xml:space="preserve">Insert new issues and adjust solutions and priorities as needed. </w:t>
+      </w:r>
+    </w:p>
+    <w:p>
+      <w:pPr>
+        <w:pStyle w:val="ListParagraph"/>
+        <w:numPr>
+          <w:ilvl w:val="0"/>
+          <w:numId w:val="14"/>
+        </w:numPr>
+      </w:pPr>
+      <w:r>
+        <w:t xml:space="preserve">When all the data issues have been recorded in the document, go </w:t>
+      </w:r>
+      <w:r>
+        <w:t>through,</w:t>
+      </w:r>
+      <w:r>
+        <w:t xml:space="preserve"> and delete any issues that don’t have any instances for this monitoring type. </w:t>
+      </w:r>
+      <w:r>
+        <w:t xml:space="preserve">Update the table of contents. </w:t>
+      </w:r>
+    </w:p>
+    <w:p>
+      <w:pPr>
+        <w:pStyle w:val="ListParagraph"/>
+        <w:numPr>
+          <w:ilvl w:val="0"/>
+          <w:numId w:val="14"/>
+        </w:numPr>
+      </w:pPr>
+      <w:r>
+        <w:t xml:space="preserve">Export the QAQC report to a pdf </w:t>
+      </w:r>
+      <w:r>
+        <w:t>with</w:t>
+      </w:r>
+      <w:r>
+        <w:t xml:space="preserve"> the date and monitoring type in the file name</w:t>
+      </w:r>
+      <w:r>
+        <w:t>.</w:t>
+      </w:r>
+    </w:p>
+    <w:p>
+      <w:pPr>
+        <w:pStyle w:val="Heading1"/>
+      </w:pPr>
       <w:r>
         <w:lastRenderedPageBreak/>
-        <w:t xml:space="preserve">report in the action needed column” and any other relevant information in the other notes column. </w:t>
-      </w:r>
-    </w:p>
-    <w:p>
-      <w:pPr>
-        <w:pStyle w:val="ListParagraph"/>
-        <w:numPr>
-          <w:ilvl w:val="0"/>
-          <w:numId w:val="13"/>
-        </w:numPr>
-      </w:pPr>
-      <w:r>
-        <w:t>If the issue is something that can be fixed, put No in the Resolved column (I still date and initial in Resolved_by) and briefly explain the action needed in the action_needed column. Many categories in the QAQC report require evidence or support for the action needed and the other_notes column is a great place to put this information.</w:t>
-      </w:r>
-    </w:p>
-    <w:p>
-      <w:pPr>
-        <w:pStyle w:val="ListParagraph"/>
-        <w:numPr>
-          <w:ilvl w:val="0"/>
-          <w:numId w:val="13"/>
-        </w:numPr>
-      </w:pPr>
-      <w:r>
-        <w:t>Complete all sheets for each plot. I don’t follow the same process for comments</w:t>
-      </w:r>
-      <w:r>
-        <w:t xml:space="preserve"> – a skim is usually fine – but if its helpful go for it.</w:t>
+        <w:t>FFI corrections</w:t>
+      </w:r>
+      <w:r>
+        <w:t xml:space="preserve"> – Updating report</w:t>
+      </w:r>
+    </w:p>
+    <w:p>
+      <w:pPr>
+        <w:pStyle w:val="Heading2"/>
+      </w:pPr>
+      <w:r>
+        <w:t>Information</w:t>
+      </w:r>
+    </w:p>
+    <w:p>
+      <w:pPr>
+        <w:pStyle w:val="ListParagraph"/>
+        <w:numPr>
+          <w:ilvl w:val="0"/>
+          <w:numId w:val="11"/>
+        </w:numPr>
+      </w:pPr>
+      <w:r>
+        <w:t xml:space="preserve">Any changes made to data in FFI need to have a comment </w:t>
+      </w:r>
+    </w:p>
+    <w:p>
+      <w:pPr>
+        <w:pStyle w:val="ListParagraph"/>
+        <w:numPr>
+          <w:ilvl w:val="0"/>
+          <w:numId w:val="11"/>
+        </w:numPr>
+      </w:pPr>
+      <w:r>
+        <w:t>This section of the document will be updated when Eva and Windy complete this step of the process for the first time :)</w:t>
+      </w:r>
+    </w:p>
+    <w:p>
+      <w:pPr>
+        <w:pStyle w:val="Heading2"/>
+      </w:pPr>
+      <w:r>
+        <w:t>Instructions</w:t>
+      </w:r>
+    </w:p>
+    <w:p>
+      <w:pPr>
+        <w:pStyle w:val="ListParagraph"/>
+        <w:numPr>
+          <w:ilvl w:val="0"/>
+          <w:numId w:val="15"/>
+        </w:numPr>
+      </w:pPr>
+      <w:r>
+        <w:t xml:space="preserve">Make a copy of the QAQC report, changing the title from before FFI corrections to </w:t>
+      </w:r>
+      <w:r>
+        <w:t>FFI corrections.</w:t>
+      </w:r>
+    </w:p>
+    <w:p>
+      <w:pPr>
+        <w:pStyle w:val="ListParagraph"/>
+        <w:numPr>
+          <w:ilvl w:val="0"/>
+          <w:numId w:val="15"/>
+        </w:numPr>
+      </w:pPr>
+      <w:r>
+        <w:t>Beginning with high priority</w:t>
+      </w:r>
+      <w:r>
+        <w:t xml:space="preserve">, conclusive issues, make changes to data in FFI adding a comment </w:t>
+      </w:r>
+      <w:r>
+        <w:t xml:space="preserve">in FFI </w:t>
+      </w:r>
+      <w:r>
+        <w:t>each time with date and initials.</w:t>
+      </w:r>
+    </w:p>
+    <w:p>
+      <w:pPr>
+        <w:pStyle w:val="ListParagraph"/>
+        <w:numPr>
+          <w:ilvl w:val="0"/>
+          <w:numId w:val="15"/>
+        </w:numPr>
+      </w:pPr>
+      <w:r>
+        <w:t xml:space="preserve">For each data issue that is corrected, document changes in QAQC report with a new line under </w:t>
+      </w:r>
+      <w:r>
+        <w:t>priority labeled “Correction:”.</w:t>
       </w:r>
     </w:p>
     <w:p>
@@ -733,10 +1190,7 @@
         <w:pStyle w:val="Heading1"/>
       </w:pPr>
       <w:r>
-        <w:t>QAQC report</w:t>
-      </w:r>
-      <w:r>
-        <w:t xml:space="preserve"> – Before FFI corrections</w:t>
+        <w:t>Historical vs Yearly Data Issues comparison</w:t>
       </w:r>
     </w:p>
     <w:p>
@@ -756,25 +1210,10 @@
         </w:numPr>
       </w:pPr>
       <w:r>
-        <w:t>The QAQC report is a non-automated document in word that summarizes data issues, assigns solutions and priorities for fixing.</w:t>
-      </w:r>
-      <w:r>
-        <w:t xml:space="preserve"> Descriptions of the types of issues (</w:t>
-      </w:r>
-      <w:r>
-        <w:t>Repeat Issues</w:t>
-      </w:r>
-      <w:r>
-        <w:t xml:space="preserve"> (</w:t>
-      </w:r>
-      <w:r>
-        <w:t>C</w:t>
-      </w:r>
-      <w:r>
-        <w:t>onclusive),</w:t>
-      </w:r>
-      <w:r>
-        <w:t xml:space="preserve"> Repeat Issues (Inconclusive), Unique Issues, and Known Issues (No Solution)) are included in the template document under Introduction along with definitions of solution and priorities. </w:t>
+        <w:t xml:space="preserve">The data cleaning functions and Rmarkdown document is code that was designed to be run on an entire historical dataset. Many of the functions are designed to compare recent data with historical data, including the Lazarus tree function, consistency of fuel slope and azimuth over time, and </w:t>
+      </w:r>
+      <w:r>
+        <w:t>changing DBH after death. For this reason, each year after data is collected, I recommend running the QAQC code on the entire data set for each protocol.</w:t>
       </w:r>
     </w:p>
     <w:p>
@@ -786,25 +1225,66 @@
         </w:numPr>
       </w:pPr>
       <w:r>
-        <w:t>The template document includes many common issues</w:t>
-      </w:r>
-      <w:r>
-        <w:t>, places to put</w:t>
-      </w:r>
-      <w:r>
-        <w:t xml:space="preserve"> the affected</w:t>
-      </w:r>
-      <w:r>
-        <w:t xml:space="preserve"> monitoring</w:t>
-      </w:r>
-      <w:r>
-        <w:t xml:space="preserve"> status and macroplot sample event</w:t>
-      </w:r>
-      <w:r>
-        <w:t xml:space="preserve"> and tree tag as needed. </w:t>
-      </w:r>
-      <w:r>
-        <w:t>Many solutions and priorities have been assigned but feel free to adjust as needed</w:t>
+        <w:t xml:space="preserve">The script historicalvsyearly.R </w:t>
+      </w:r>
+      <w:r>
+        <w:t>is designed to compare two different excel tracker sheets</w:t>
+      </w:r>
+      <w:r>
+        <w:t xml:space="preserve">, sort through the flagged </w:t>
+      </w:r>
+      <w:r>
+        <w:t>issues,</w:t>
+      </w:r>
+      <w:r>
+        <w:t xml:space="preserve"> and assign one of three statuses</w:t>
+      </w:r>
+      <w:r>
+        <w:t xml:space="preserve">; New, Previously </w:t>
+      </w:r>
+      <w:proofErr w:type="gramStart"/>
+      <w:r>
+        <w:t>flagged</w:t>
+      </w:r>
+      <w:proofErr w:type="gramEnd"/>
+      <w:r>
+        <w:t xml:space="preserve"> and unresolved, or Previously flagged and resolved. The excel sheet is sorted by this status so that the newest issues are at the top of each sheet </w:t>
+      </w:r>
+      <w:r>
+        <w:t xml:space="preserve">and the new excel file is exported with the name *mtypeflags_wStatus*todaysdate.xlsx. </w:t>
+      </w:r>
+    </w:p>
+    <w:p>
+      <w:pPr>
+        <w:pStyle w:val="ListParagraph"/>
+        <w:numPr>
+          <w:ilvl w:val="0"/>
+          <w:numId w:val="11"/>
+        </w:numPr>
+      </w:pPr>
+      <w:r>
+        <w:t xml:space="preserve">Optional: An additional script </w:t>
+      </w:r>
+      <w:r>
+        <w:t xml:space="preserve">(filter_for_solving_issues.R) </w:t>
+      </w:r>
+      <w:r>
+        <w:t xml:space="preserve">was written </w:t>
+      </w:r>
+      <w:r>
+        <w:t xml:space="preserve">to make resolving issues easier. This script reads in an excel tracker sheet </w:t>
+      </w:r>
+      <w:r>
+        <w:t xml:space="preserve">and removes any data issues that have something written in the resolved column (*YES AND NO). </w:t>
+      </w:r>
+      <w:r>
+        <w:t>I.e.,</w:t>
+      </w:r>
+      <w:r>
+        <w:t xml:space="preserve"> it only keeps the issues for which the resolved column is blank or na. </w:t>
+      </w:r>
+      <w:r>
+        <w:t>This script exports a new excel file with the name *mtypeflags_newissues*todaysdate.xlsx.</w:t>
       </w:r>
     </w:p>
     <w:p>
@@ -820,374 +1300,73 @@
         <w:pStyle w:val="ListParagraph"/>
         <w:numPr>
           <w:ilvl w:val="0"/>
-          <w:numId w:val="14"/>
-        </w:numPr>
-      </w:pPr>
-      <w:r>
-        <w:t xml:space="preserve">Make a copy of the QAQC report template and save under the desired monitoring type. </w:t>
-      </w:r>
-    </w:p>
-    <w:p>
-      <w:pPr>
-        <w:pStyle w:val="ListParagraph"/>
-        <w:numPr>
-          <w:ilvl w:val="0"/>
-          <w:numId w:val="14"/>
-        </w:numPr>
-      </w:pPr>
-      <w:r>
-        <w:t>Replace title with monitoring type and subtitle with author and date</w:t>
-      </w:r>
-    </w:p>
-    <w:p>
-      <w:pPr>
-        <w:pStyle w:val="ListParagraph"/>
-        <w:numPr>
-          <w:ilvl w:val="0"/>
-          <w:numId w:val="14"/>
-        </w:numPr>
-      </w:pPr>
-      <w:r>
-        <w:t xml:space="preserve">Use excel tracker sheet to put information about data issues in the word document, noting the relevant sample event (monitoring status and macroplot) and tree tag or fuel transect if needed. </w:t>
-      </w:r>
-      <w:r>
-        <w:t>Include evidence supporting a data issue as needed.</w:t>
-      </w:r>
-    </w:p>
-    <w:p>
-      <w:pPr>
-        <w:pStyle w:val="ListParagraph"/>
-        <w:numPr>
-          <w:ilvl w:val="0"/>
-          <w:numId w:val="14"/>
-        </w:numPr>
-      </w:pPr>
-      <w:r>
-        <w:t xml:space="preserve">Insert new issues and adjust solutions and priorities as needed. </w:t>
-      </w:r>
-    </w:p>
-    <w:p>
-      <w:pPr>
-        <w:pStyle w:val="ListParagraph"/>
-        <w:numPr>
-          <w:ilvl w:val="0"/>
-          <w:numId w:val="14"/>
-        </w:numPr>
-      </w:pPr>
-      <w:r>
-        <w:t xml:space="preserve">When all the data issues have been recorded in the document, go </w:t>
-      </w:r>
-      <w:r>
-        <w:t>through,</w:t>
-      </w:r>
-      <w:r>
-        <w:t xml:space="preserve"> and delete any issues that don’t have any instances for this monitoring type. </w:t>
-      </w:r>
-      <w:r>
-        <w:t xml:space="preserve">Update the table of contents. </w:t>
-      </w:r>
-    </w:p>
-    <w:p>
-      <w:pPr>
-        <w:pStyle w:val="ListParagraph"/>
-        <w:numPr>
-          <w:ilvl w:val="0"/>
-          <w:numId w:val="14"/>
-        </w:numPr>
-      </w:pPr>
-      <w:r>
-        <w:t xml:space="preserve">Export the QAQC report to a pdf </w:t>
-      </w:r>
-      <w:r>
-        <w:t>with</w:t>
-      </w:r>
-      <w:r>
-        <w:t xml:space="preserve"> the date and monitoring type in the file name</w:t>
-      </w:r>
-      <w:r>
-        <w:t>.</w:t>
-      </w:r>
-    </w:p>
-    <w:p>
-      <w:pPr>
-        <w:pStyle w:val="Heading1"/>
-      </w:pPr>
-      <w:r>
-        <w:t>FFI corrections</w:t>
-      </w:r>
-      <w:r>
-        <w:t xml:space="preserve"> – Updating report</w:t>
-      </w:r>
-    </w:p>
-    <w:p>
-      <w:pPr>
-        <w:pStyle w:val="Heading2"/>
-      </w:pPr>
-      <w:r>
-        <w:t>Information</w:t>
-      </w:r>
-    </w:p>
-    <w:p>
-      <w:pPr>
-        <w:pStyle w:val="ListParagraph"/>
-        <w:numPr>
-          <w:ilvl w:val="0"/>
-          <w:numId w:val="11"/>
-        </w:numPr>
-      </w:pPr>
-      <w:r>
-        <w:t xml:space="preserve">Any changes made to data in FFI need to have a comment </w:t>
-      </w:r>
-    </w:p>
-    <w:p>
-      <w:pPr>
-        <w:pStyle w:val="ListParagraph"/>
-        <w:numPr>
-          <w:ilvl w:val="0"/>
-          <w:numId w:val="11"/>
-        </w:numPr>
-      </w:pPr>
-      <w:r>
-        <w:t>This section of the document will be updated when Eva and Windy complete this step of the process for the first time :)</w:t>
-      </w:r>
-    </w:p>
-    <w:p>
-      <w:pPr>
-        <w:pStyle w:val="Heading2"/>
+          <w:numId w:val="16"/>
+        </w:numPr>
+      </w:pPr>
+      <w:r>
+        <w:t xml:space="preserve">In the script historicalvsyearly.R, replace the pathway in setwd() with the pathway unique to the location of </w:t>
+      </w:r>
+      <w:proofErr w:type="gramStart"/>
+      <w:r>
+        <w:t>your</w:t>
+      </w:r>
+      <w:proofErr w:type="gramEnd"/>
+      <w:r>
+        <w:t xml:space="preserve"> excel tracker files. </w:t>
+      </w:r>
+    </w:p>
+    <w:p>
+      <w:pPr>
+        <w:pStyle w:val="ListParagraph"/>
+        <w:numPr>
+          <w:ilvl w:val="0"/>
+          <w:numId w:val="16"/>
+        </w:numPr>
+      </w:pPr>
+      <w:r>
+        <w:t xml:space="preserve">Replace the </w:t>
+      </w:r>
+      <w:r>
+        <w:t xml:space="preserve">pathway in both the excel_sheets() function and the lapply() function assigning to the object historical with the pathway to the historical tracker sheet. </w:t>
+      </w:r>
+    </w:p>
+    <w:p>
+      <w:pPr>
+        <w:pStyle w:val="ListParagraph"/>
+        <w:numPr>
+          <w:ilvl w:val="0"/>
+          <w:numId w:val="16"/>
+        </w:numPr>
+      </w:pPr>
+      <w:r>
+        <w:t>Repeat step 2 for the newest yearly tracker sheet. This</w:t>
+      </w:r>
+      <w:r>
+        <w:t xml:space="preserve"> tracker sheet</w:t>
+      </w:r>
+      <w:r>
+        <w:t xml:space="preserve"> is made by downloading the most recent data </w:t>
+      </w:r>
+      <w:r>
+        <w:t xml:space="preserve">from FFI </w:t>
+      </w:r>
+      <w:r>
+        <w:t xml:space="preserve">and running the </w:t>
+      </w:r>
+      <w:r>
+        <w:t>QAQC code (see instructions 1.2)</w:t>
+      </w:r>
+    </w:p>
+    <w:p>
+      <w:pPr>
+        <w:pStyle w:val="ListParagraph"/>
+        <w:numPr>
+          <w:ilvl w:val="0"/>
+          <w:numId w:val="16"/>
+        </w:numPr>
       </w:pPr>
       <w:r>
         <w:lastRenderedPageBreak/>
-        <w:t>Instructions</w:t>
-      </w:r>
-    </w:p>
-    <w:p>
-      <w:pPr>
-        <w:pStyle w:val="ListParagraph"/>
-        <w:numPr>
-          <w:ilvl w:val="0"/>
-          <w:numId w:val="15"/>
-        </w:numPr>
-      </w:pPr>
-      <w:r>
-        <w:t xml:space="preserve">Make a copy of the QAQC report, changing the title from before FFI corrections to </w:t>
-      </w:r>
-      <w:r>
-        <w:t>FFI corrections.</w:t>
-      </w:r>
-    </w:p>
-    <w:p>
-      <w:pPr>
-        <w:pStyle w:val="ListParagraph"/>
-        <w:numPr>
-          <w:ilvl w:val="0"/>
-          <w:numId w:val="15"/>
-        </w:numPr>
-      </w:pPr>
-      <w:r>
-        <w:t>Beginning with high priority</w:t>
-      </w:r>
-      <w:r>
-        <w:t xml:space="preserve">, conclusive issues, make changes to data in FFI adding a comment </w:t>
-      </w:r>
-      <w:r>
-        <w:t xml:space="preserve">in FFI </w:t>
-      </w:r>
-      <w:r>
-        <w:t>each time with date and initials.</w:t>
-      </w:r>
-    </w:p>
-    <w:p>
-      <w:pPr>
-        <w:pStyle w:val="ListParagraph"/>
-        <w:numPr>
-          <w:ilvl w:val="0"/>
-          <w:numId w:val="15"/>
-        </w:numPr>
-      </w:pPr>
-      <w:r>
-        <w:t xml:space="preserve">For each data issue that is corrected, document changes in QAQC report with a new line under </w:t>
-      </w:r>
-      <w:r>
-        <w:t>priority labeled “Correction:”.</w:t>
-      </w:r>
-    </w:p>
-    <w:p>
-      <w:pPr>
-        <w:pStyle w:val="Heading1"/>
-      </w:pPr>
-      <w:r>
-        <w:t>Historical vs Yearly Data Issues comparison</w:t>
-      </w:r>
-    </w:p>
-    <w:p>
-      <w:pPr>
-        <w:pStyle w:val="Heading2"/>
-      </w:pPr>
-      <w:r>
-        <w:t>Information</w:t>
-      </w:r>
-    </w:p>
-    <w:p>
-      <w:pPr>
-        <w:pStyle w:val="ListParagraph"/>
-        <w:numPr>
-          <w:ilvl w:val="0"/>
-          <w:numId w:val="11"/>
-        </w:numPr>
-      </w:pPr>
-      <w:r>
-        <w:t xml:space="preserve">The data cleaning functions and Rmarkdown document is code that was designed to be run on an entire historical dataset. Many of the functions are designed to compare recent data with historical data, including the Lazarus tree function, consistency of fuel slope and azimuth over time, and </w:t>
-      </w:r>
-      <w:r>
-        <w:t>changing DBH after death. For this reason, each year after data is collected, I recommend running the QAQC code on the entire data set for each protocol.</w:t>
-      </w:r>
-    </w:p>
-    <w:p>
-      <w:pPr>
-        <w:pStyle w:val="ListParagraph"/>
-        <w:numPr>
-          <w:ilvl w:val="0"/>
-          <w:numId w:val="11"/>
-        </w:numPr>
-      </w:pPr>
-      <w:r>
-        <w:t xml:space="preserve">The script historicalvsyearly.R </w:t>
-      </w:r>
-      <w:r>
-        <w:t>is designed to compare two different excel tracker sheets</w:t>
-      </w:r>
-      <w:r>
-        <w:t xml:space="preserve">, sort through the flagged </w:t>
-      </w:r>
-      <w:r>
-        <w:t>issues,</w:t>
-      </w:r>
-      <w:r>
-        <w:t xml:space="preserve"> and assign one of three statuses</w:t>
-      </w:r>
-      <w:r>
-        <w:t xml:space="preserve">; New, Previously flagged and unresolved, or Previously flagged and resolved. The excel sheet is sorted by this status so that the newest issues are at the top of each sheet </w:t>
-      </w:r>
-      <w:r>
-        <w:t xml:space="preserve">and the new excel file is exported with the name *mtypeflags_wStatus*todaysdate.xlsx. </w:t>
-      </w:r>
-    </w:p>
-    <w:p>
-      <w:pPr>
-        <w:pStyle w:val="ListParagraph"/>
-        <w:numPr>
-          <w:ilvl w:val="0"/>
-          <w:numId w:val="11"/>
-        </w:numPr>
-      </w:pPr>
-      <w:r>
-        <w:t xml:space="preserve">Optional: An additional script </w:t>
-      </w:r>
-      <w:r>
-        <w:t xml:space="preserve">(filter_for_solving_issues.R) </w:t>
-      </w:r>
-      <w:r>
-        <w:t xml:space="preserve">was written </w:t>
-      </w:r>
-      <w:r>
-        <w:t xml:space="preserve">to make resolving issues easier. This script reads in an excel tracker sheet </w:t>
-      </w:r>
-      <w:r>
-        <w:t xml:space="preserve">and removes any data issues that have something written in the resolved column (*YES AND NO). </w:t>
-      </w:r>
-      <w:r>
-        <w:t>I.e.,</w:t>
-      </w:r>
-      <w:r>
-        <w:t xml:space="preserve"> it only keeps the issues for which the resolved column is blank or na. </w:t>
-      </w:r>
-      <w:r>
-        <w:t xml:space="preserve">This script exports a new excel file with the name </w:t>
-      </w:r>
-      <w:r>
-        <w:t>*mtypeflags_</w:t>
-      </w:r>
-      <w:r>
-        <w:t>newissues</w:t>
-      </w:r>
-      <w:r>
-        <w:t>*todaysdate.xlsx</w:t>
-      </w:r>
-      <w:r>
-        <w:t>.</w:t>
-      </w:r>
-    </w:p>
-    <w:p>
-      <w:pPr>
-        <w:pStyle w:val="Heading2"/>
-      </w:pPr>
-      <w:r>
-        <w:t>Instructions</w:t>
-      </w:r>
-    </w:p>
-    <w:p>
-      <w:pPr>
-        <w:pStyle w:val="ListParagraph"/>
-        <w:numPr>
-          <w:ilvl w:val="0"/>
-          <w:numId w:val="16"/>
-        </w:numPr>
-      </w:pPr>
-      <w:r>
-        <w:t xml:space="preserve">In the script historicalvsyearly.R, replace the pathway in setwd() with the pathway unique to the location of your excel tracker files. </w:t>
-      </w:r>
-    </w:p>
-    <w:p>
-      <w:pPr>
-        <w:pStyle w:val="ListParagraph"/>
-        <w:numPr>
-          <w:ilvl w:val="0"/>
-          <w:numId w:val="16"/>
-        </w:numPr>
-      </w:pPr>
-      <w:r>
-        <w:t xml:space="preserve">Replace the </w:t>
-      </w:r>
-      <w:r>
-        <w:t xml:space="preserve">pathway in both the excel_sheets() function and the lapply() function assigning to the object historical with the pathway to the historical tracker sheet. </w:t>
-      </w:r>
-    </w:p>
-    <w:p>
-      <w:pPr>
-        <w:pStyle w:val="ListParagraph"/>
-        <w:numPr>
-          <w:ilvl w:val="0"/>
-          <w:numId w:val="16"/>
-        </w:numPr>
-      </w:pPr>
-      <w:r>
-        <w:t>Repeat step 2 for the newest yearly tracker sheet. This</w:t>
-      </w:r>
-      <w:r>
-        <w:t xml:space="preserve"> tracker sheet</w:t>
-      </w:r>
-      <w:r>
-        <w:t xml:space="preserve"> is made by downloading the most recent data </w:t>
-      </w:r>
-      <w:r>
-        <w:t xml:space="preserve">from FFI </w:t>
-      </w:r>
-      <w:r>
-        <w:t xml:space="preserve">and running the </w:t>
-      </w:r>
-      <w:r>
-        <w:t>QAQC code (see instructions 1.2)</w:t>
-      </w:r>
-    </w:p>
-    <w:p>
-      <w:pPr>
-        <w:pStyle w:val="ListParagraph"/>
-        <w:numPr>
-          <w:ilvl w:val="0"/>
-          <w:numId w:val="16"/>
-        </w:numPr>
-      </w:pPr>
-      <w:r>
         <w:t xml:space="preserve">Select </w:t>
       </w:r>
       <w:r>
@@ -1554,7 +1733,7 @@
         <w:rFonts w:ascii="Courier New" w:hAnsi="Courier New" w:cs="Courier New" w:hint="default"/>
       </w:rPr>
     </w:lvl>
-    <w:lvl w:ilvl="2" w:tplc="04090005" w:tentative="1">
+    <w:lvl w:ilvl="2" w:tplc="04090005">
       <w:start w:val="1"/>
       <w:numFmt w:val="bullet"/>
       <w:lvlText w:val=""/>

</xml_diff>